<commit_message>
From sklearn.cross_validation use the train_test_split method to split the data and corresponding labels into a training set and a testing set.
</commit_message>
<xml_diff>
--- a/HW5.docx
+++ b/HW5.docx
@@ -167,6 +167,46 @@
             <w:rStyle w:val="Hyperlink"/>
           </w:rPr>
           <w:t>http://pandas.pydata.org/pandas-docs/dev/generated/pandas.DataFrame.values.html</w:t>
+        </w:r>
+      </w:hyperlink>
+    </w:p>
+    <w:p>
+      <w:hyperlink r:id="rId12" w:history="1">
+        <w:r>
+          <w:rPr>
+            <w:rStyle w:val="Hyperlink"/>
+          </w:rPr>
+          <w:t>http://wiki.scipy.org/Tentative_NumPy_Tutorial#head-d3f8e5fe9b903f3c3b2a5c0dfceb60d71602cf93</w:t>
+        </w:r>
+      </w:hyperlink>
+    </w:p>
+    <w:p>
+      <w:hyperlink r:id="rId13" w:history="1">
+        <w:r>
+          <w:rPr>
+            <w:rStyle w:val="Hyperlink"/>
+          </w:rPr>
+          <w:t>http://stackoverflow.com/questions/13042390/how-do-i-remove-rows-columns-from-this-matrix-using-python</w:t>
+        </w:r>
+      </w:hyperlink>
+    </w:p>
+    <w:p>
+      <w:hyperlink r:id="rId14" w:history="1">
+        <w:r>
+          <w:rPr>
+            <w:rStyle w:val="Hyperlink"/>
+          </w:rPr>
+          <w:t>http://stackoverflow.com/questions/13730468/from-2d-to-1d-arrays</w:t>
+        </w:r>
+      </w:hyperlink>
+    </w:p>
+    <w:p>
+      <w:hyperlink r:id="rId15" w:history="1">
+        <w:r>
+          <w:rPr>
+            <w:rStyle w:val="Hyperlink"/>
+          </w:rPr>
+          <w:t>http://scikit-learn.org/stable/modules/generated/sklearn.cross_validation.train_test_split.html</w:t>
         </w:r>
       </w:hyperlink>
     </w:p>

</xml_diff>